<commit_message>
fixed a few more bugs. improved some examples. visualizer for states
</commit_message>
<xml_diff>
--- a/osmotester/doc/tutorial_basics.docx
+++ b/osmotester/doc/tutorial_basics.docx
@@ -8,52 +8,52 @@
           <w:lang w:val="en-US"/>
         </w:rPr>
       </w:pPr>
-      <w:r>
-        <w:rPr>
-          <w:lang w:val="en-US"/>
-        </w:rPr>
-        <w:t>Tutorial for Basic Features</w:t>
-      </w:r>
-    </w:p>
-    <w:p>
-      <w:pPr>
-        <w:rPr>
-          <w:lang w:val="en-US"/>
-        </w:rPr>
-      </w:pPr>
-      <w:r>
-        <w:rPr>
-          <w:lang w:val="en-US"/>
-        </w:rPr>
-        <w:t>OSMO</w:t>
-      </w:r>
-      <w:r>
-        <w:rPr>
-          <w:lang w:val="en-US"/>
-        </w:rPr>
-        <w:t xml:space="preserve"> </w:t>
-      </w:r>
-      <w:r>
-        <w:rPr>
-          <w:lang w:val="en-US"/>
-        </w:rPr>
-        <w:t>Tester</w:t>
-      </w:r>
-    </w:p>
-    <w:p>
-      <w:pPr>
-        <w:rPr>
-          <w:lang w:val="en-US"/>
-        </w:rPr>
-      </w:pPr>
-      <w:r>
-        <w:rPr>
-          <w:lang w:val="en-US"/>
-        </w:rPr>
-        <w:t>MBT tool</w:t>
-      </w:r>
       <w:bookmarkStart w:id="0" w:name="_GoBack"/>
       <w:bookmarkEnd w:id="0"/>
+      <w:r>
+        <w:rPr>
+          <w:lang w:val="en-US"/>
+        </w:rPr>
+        <w:t>Tutorial for Basic Features</w:t>
+      </w:r>
+    </w:p>
+    <w:p>
+      <w:pPr>
+        <w:rPr>
+          <w:lang w:val="en-US"/>
+        </w:rPr>
+      </w:pPr>
+      <w:r>
+        <w:rPr>
+          <w:lang w:val="en-US"/>
+        </w:rPr>
+        <w:t>OSMO</w:t>
+      </w:r>
+      <w:r>
+        <w:rPr>
+          <w:lang w:val="en-US"/>
+        </w:rPr>
+        <w:t xml:space="preserve"> </w:t>
+      </w:r>
+      <w:r>
+        <w:rPr>
+          <w:lang w:val="en-US"/>
+        </w:rPr>
+        <w:t>Tester</w:t>
+      </w:r>
+    </w:p>
+    <w:p>
+      <w:pPr>
+        <w:rPr>
+          <w:lang w:val="en-US"/>
+        </w:rPr>
+      </w:pPr>
+      <w:r>
+        <w:rPr>
+          <w:lang w:val="en-US"/>
+        </w:rPr>
+        <w:t>MBT tool</w:t>
+      </w:r>
     </w:p>
     <w:p>
       <w:pPr>
@@ -71,19 +71,7 @@
         <w:rPr>
           <w:lang w:val="en-US"/>
         </w:rPr>
-        <w:t>3</w:t>
-      </w:r>
-      <w:r>
-        <w:rPr>
-          <w:lang w:val="en-US"/>
-        </w:rPr>
-        <w:t>.</w:t>
-      </w:r>
-      <w:r>
-        <w:rPr>
-          <w:lang w:val="en-US"/>
-        </w:rPr>
-        <w:t>0</w:t>
+        <w:t>2.5</w:t>
       </w:r>
     </w:p>
     <w:p>
@@ -1749,7 +1737,43 @@
           <w:lang w:val="en-US"/>
         </w:rPr>
         <w:lastRenderedPageBreak/>
-        <w:t>OSMO Tester, but since 3.0 is now required to make the seed and its role more explicit. In most cases you want to set one anyway.</w:t>
+        <w:t xml:space="preserve">OSMO Tester, but since </w:t>
+      </w:r>
+      <w:r>
+        <w:rPr>
+          <w:lang w:val="en-US"/>
+        </w:rPr>
+        <w:t>2</w:t>
+      </w:r>
+      <w:r>
+        <w:rPr>
+          <w:lang w:val="en-US"/>
+        </w:rPr>
+        <w:t>.</w:t>
+      </w:r>
+      <w:r>
+        <w:rPr>
+          <w:lang w:val="en-US"/>
+        </w:rPr>
+        <w:t>5</w:t>
+      </w:r>
+      <w:r>
+        <w:rPr>
+          <w:lang w:val="en-US"/>
+        </w:rPr>
+        <w:t xml:space="preserve"> </w:t>
+      </w:r>
+      <w:r>
+        <w:rPr>
+          <w:lang w:val="en-US"/>
+        </w:rPr>
+        <w:t xml:space="preserve">it </w:t>
+      </w:r>
+      <w:r>
+        <w:rPr>
+          <w:lang w:val="en-US"/>
+        </w:rPr>
+        <w:t>is now required to make the seed and its role more explicit. In most cases you want to set one anyway.</w:t>
       </w:r>
     </w:p>
     <w:p>
@@ -11014,7 +11038,7 @@
 </file>
 
 <file path=customXml/itemProps1.xml><?xml version="1.0" encoding="utf-8"?>
-<ds:datastoreItem xmlns:ds="http://schemas.openxmlformats.org/officeDocument/2006/customXml" ds:itemID="{820884E1-CF8C-4C60-A859-6BC0723D3372}">
+<ds:datastoreItem xmlns:ds="http://schemas.openxmlformats.org/officeDocument/2006/customXml" ds:itemID="{32BAAF06-94D0-4D5B-855C-CD7BBE4B9AA2}">
   <ds:schemaRefs>
     <ds:schemaRef ds:uri="http://schemas.openxmlformats.org/officeDocument/2006/bibliography"/>
   </ds:schemaRefs>

</xml_diff>

<commit_message>
updating documents, doing some basic refactoring
</commit_message>
<xml_diff>
--- a/osmotester/doc/tutorial_basics.docx
+++ b/osmotester/doc/tutorial_basics.docx
@@ -8,71 +8,83 @@
           <w:lang w:val="en-US"/>
         </w:rPr>
       </w:pPr>
+      <w:r>
+        <w:rPr>
+          <w:lang w:val="en-US"/>
+        </w:rPr>
+        <w:t>Tutorial for Basic Features</w:t>
+      </w:r>
+    </w:p>
+    <w:p>
+      <w:pPr>
+        <w:rPr>
+          <w:lang w:val="en-US"/>
+        </w:rPr>
+      </w:pPr>
+      <w:r>
+        <w:rPr>
+          <w:lang w:val="en-US"/>
+        </w:rPr>
+        <w:t>OSMO</w:t>
+      </w:r>
+      <w:r>
+        <w:rPr>
+          <w:lang w:val="en-US"/>
+        </w:rPr>
+        <w:t xml:space="preserve"> </w:t>
+      </w:r>
+      <w:r>
+        <w:rPr>
+          <w:lang w:val="en-US"/>
+        </w:rPr>
+        <w:t>Tester</w:t>
+      </w:r>
+    </w:p>
+    <w:p>
+      <w:pPr>
+        <w:rPr>
+          <w:lang w:val="en-US"/>
+        </w:rPr>
+      </w:pPr>
+      <w:r>
+        <w:rPr>
+          <w:lang w:val="en-US"/>
+        </w:rPr>
+        <w:t>MBT tool</w:t>
+      </w:r>
+    </w:p>
+    <w:p>
+      <w:pPr>
+        <w:rPr>
+          <w:lang w:val="en-US"/>
+        </w:rPr>
+      </w:pPr>
+      <w:r>
+        <w:rPr>
+          <w:lang w:val="en-US"/>
+        </w:rPr>
+        <w:t>v</w:t>
+      </w:r>
+      <w:r>
+        <w:rPr>
+          <w:lang w:val="en-US"/>
+        </w:rPr>
+        <w:t>3</w:t>
+      </w:r>
+      <w:r>
+        <w:rPr>
+          <w:lang w:val="en-US"/>
+        </w:rPr>
+        <w:t>.</w:t>
+      </w:r>
+      <w:r>
+        <w:rPr>
+          <w:lang w:val="en-US"/>
+        </w:rPr>
+        <w:t>0</w:t>
+      </w:r>
       <w:bookmarkStart w:id="0" w:name="_GoBack"/>
       <w:bookmarkEnd w:id="0"/>
-      <w:r>
-        <w:rPr>
-          <w:lang w:val="en-US"/>
-        </w:rPr>
-        <w:t>Tutorial for Basic Features</w:t>
-      </w:r>
-    </w:p>
-    <w:p>
-      <w:pPr>
-        <w:rPr>
-          <w:lang w:val="en-US"/>
-        </w:rPr>
-      </w:pPr>
-      <w:r>
-        <w:rPr>
-          <w:lang w:val="en-US"/>
-        </w:rPr>
-        <w:t>OSMO</w:t>
-      </w:r>
-      <w:r>
-        <w:rPr>
-          <w:lang w:val="en-US"/>
-        </w:rPr>
-        <w:t xml:space="preserve"> </w:t>
-      </w:r>
-      <w:r>
-        <w:rPr>
-          <w:lang w:val="en-US"/>
-        </w:rPr>
-        <w:t>Tester</w:t>
-      </w:r>
-    </w:p>
-    <w:p>
-      <w:pPr>
-        <w:rPr>
-          <w:lang w:val="en-US"/>
-        </w:rPr>
-      </w:pPr>
-      <w:r>
-        <w:rPr>
-          <w:lang w:val="en-US"/>
-        </w:rPr>
-        <w:t>MBT tool</w:t>
-      </w:r>
-    </w:p>
-    <w:p>
-      <w:pPr>
-        <w:rPr>
-          <w:lang w:val="en-US"/>
-        </w:rPr>
-      </w:pPr>
-      <w:r>
-        <w:rPr>
-          <w:lang w:val="en-US"/>
-        </w:rPr>
-        <w:t>v</w:t>
-      </w:r>
-      <w:r>
-        <w:rPr>
-          <w:lang w:val="en-US"/>
-        </w:rPr>
-        <w:t>2.5</w:t>
-      </w:r>
     </w:p>
     <w:p>
       <w:pPr>
@@ -3261,52 +3273,34 @@
           <w:szCs w:val="18"/>
           <w:lang w:val="en-US"/>
         </w:rPr>
+        <w:t xml:space="preserve">    OSMOConfiguration.setSeed(52);</w:t>
+      </w:r>
+    </w:p>
+    <w:p>
+      <w:pPr>
+        <w:pBdr>
+          <w:top w:val="single" w:sz="4" w:space="1" w:color="auto"/>
+          <w:left w:val="single" w:sz="4" w:space="1" w:color="auto"/>
+          <w:bottom w:val="single" w:sz="4" w:space="1" w:color="auto"/>
+          <w:right w:val="single" w:sz="4" w:space="1" w:color="auto"/>
+        </w:pBdr>
+        <w:spacing w:after="0"/>
+        <w:jc w:val="both"/>
+        <w:rPr>
+          <w:rFonts w:ascii="Courier New" w:hAnsi="Courier New" w:cs="Courier New"/>
+          <w:sz w:val="18"/>
+          <w:szCs w:val="18"/>
+          <w:lang w:val="en-US"/>
+        </w:rPr>
+      </w:pPr>
+      <w:r>
+        <w:rPr>
+          <w:rFonts w:ascii="Courier New" w:hAnsi="Courier New" w:cs="Courier New"/>
+          <w:sz w:val="18"/>
+          <w:szCs w:val="18"/>
+          <w:lang w:val="en-US"/>
+        </w:rPr>
         <w:t xml:space="preserve">    OSMOTester tester = new OSMOTester(new HelloModel());</w:t>
-      </w:r>
-    </w:p>
-    <w:p>
-      <w:pPr>
-        <w:pBdr>
-          <w:top w:val="single" w:sz="4" w:space="1" w:color="auto"/>
-          <w:left w:val="single" w:sz="4" w:space="1" w:color="auto"/>
-          <w:bottom w:val="single" w:sz="4" w:space="1" w:color="auto"/>
-          <w:right w:val="single" w:sz="4" w:space="1" w:color="auto"/>
-        </w:pBdr>
-        <w:spacing w:after="0"/>
-        <w:jc w:val="both"/>
-        <w:rPr>
-          <w:rFonts w:ascii="Courier New" w:hAnsi="Courier New" w:cs="Courier New"/>
-          <w:sz w:val="18"/>
-          <w:szCs w:val="18"/>
-          <w:lang w:val="en-US"/>
-        </w:rPr>
-      </w:pPr>
-      <w:r>
-        <w:rPr>
-          <w:rFonts w:ascii="Courier New" w:hAnsi="Courier New" w:cs="Courier New"/>
-          <w:sz w:val="18"/>
-          <w:szCs w:val="18"/>
-          <w:lang w:val="en-US"/>
-        </w:rPr>
-        <w:t xml:space="preserve">    tester.setSeed(</w:t>
-      </w:r>
-      <w:r>
-        <w:rPr>
-          <w:rFonts w:ascii="Courier New" w:hAnsi="Courier New" w:cs="Courier New"/>
-          <w:sz w:val="18"/>
-          <w:szCs w:val="18"/>
-          <w:lang w:val="en-US"/>
-        </w:rPr>
-        <w:t>52</w:t>
-      </w:r>
-      <w:r>
-        <w:rPr>
-          <w:rFonts w:ascii="Courier New" w:hAnsi="Courier New" w:cs="Courier New"/>
-          <w:sz w:val="18"/>
-          <w:szCs w:val="18"/>
-          <w:lang w:val="en-US"/>
-        </w:rPr>
-        <w:t>);</w:t>
       </w:r>
     </w:p>
     <w:p>
@@ -11038,7 +11032,7 @@
 </file>
 
 <file path=customXml/itemProps1.xml><?xml version="1.0" encoding="utf-8"?>
-<ds:datastoreItem xmlns:ds="http://schemas.openxmlformats.org/officeDocument/2006/customXml" ds:itemID="{32BAAF06-94D0-4D5B-855C-CD7BBE4B9AA2}">
+<ds:datastoreItem xmlns:ds="http://schemas.openxmlformats.org/officeDocument/2006/customXml" ds:itemID="{86D01A51-5C48-431F-92E8-E528DEDD9B93}">
   <ds:schemaRefs>
     <ds:schemaRef ds:uri="http://schemas.openxmlformats.org/officeDocument/2006/bibliography"/>
   </ds:schemaRefs>

</xml_diff>

<commit_message>
documentation updates + scenario tutorial example
</commit_message>
<xml_diff>
--- a/osmotester/doc/tutorial_basics.docx
+++ b/osmotester/doc/tutorial_basics.docx
@@ -81,8 +81,10 @@
         <w:rPr>
           <w:lang w:val="en-US"/>
         </w:rPr>
-        <w:t>2</w:t>
-      </w:r>
+        <w:t>3</w:t>
+      </w:r>
+      <w:bookmarkStart w:id="0" w:name="_GoBack"/>
+      <w:bookmarkEnd w:id="0"/>
     </w:p>
     <w:p>
       <w:pPr>
@@ -135,8 +137,6 @@
         </w:rPr>
       </w:sdtEndPr>
       <w:sdtContent>
-        <w:bookmarkStart w:id="0" w:name="_GoBack" w:displacedByCustomXml="prev"/>
-        <w:bookmarkEnd w:id="0" w:displacedByCustomXml="prev"/>
         <w:p>
           <w:pPr>
             <w:pStyle w:val="TOCHeading"/>
@@ -166,7 +166,7 @@
           <w:r>
             <w:fldChar w:fldCharType="separate"/>
           </w:r>
-          <w:hyperlink w:anchor="_Toc370674854" w:history="1">
+          <w:hyperlink w:anchor="_Toc372289236" w:history="1">
             <w:r>
               <w:rPr>
                 <w:rStyle w:val="Hyperlink"/>
@@ -194,7 +194,7 @@
                 <w:noProof/>
                 <w:webHidden/>
               </w:rPr>
-              <w:instrText xml:space="preserve"> PAGEREF _Toc370674854 \h </w:instrText>
+              <w:instrText xml:space="preserve"> PAGEREF _Toc372289236 \h </w:instrText>
             </w:r>
             <w:r>
               <w:rPr>
@@ -237,7 +237,7 @@
               <w:lang w:val="fi-FI" w:eastAsia="fi-FI"/>
             </w:rPr>
           </w:pPr>
-          <w:hyperlink w:anchor="_Toc370674855" w:history="1">
+          <w:hyperlink w:anchor="_Toc372289237" w:history="1">
             <w:r>
               <w:rPr>
                 <w:rStyle w:val="Hyperlink"/>
@@ -265,7 +265,7 @@
                 <w:noProof/>
                 <w:webHidden/>
               </w:rPr>
-              <w:instrText xml:space="preserve"> PAGEREF _Toc370674855 \h </w:instrText>
+              <w:instrText xml:space="preserve"> PAGEREF _Toc372289237 \h </w:instrText>
             </w:r>
             <w:r>
               <w:rPr>
@@ -308,7 +308,7 @@
               <w:lang w:val="fi-FI" w:eastAsia="fi-FI"/>
             </w:rPr>
           </w:pPr>
-          <w:hyperlink w:anchor="_Toc370674856" w:history="1">
+          <w:hyperlink w:anchor="_Toc372289238" w:history="1">
             <w:r>
               <w:rPr>
                 <w:rStyle w:val="Hyperlink"/>
@@ -336,7 +336,7 @@
                 <w:noProof/>
                 <w:webHidden/>
               </w:rPr>
-              <w:instrText xml:space="preserve"> PAGEREF _Toc370674856 \h </w:instrText>
+              <w:instrText xml:space="preserve"> PAGEREF _Toc372289238 \h </w:instrText>
             </w:r>
             <w:r>
               <w:rPr>
@@ -379,7 +379,7 @@
               <w:lang w:val="fi-FI" w:eastAsia="fi-FI"/>
             </w:rPr>
           </w:pPr>
-          <w:hyperlink w:anchor="_Toc370674857" w:history="1">
+          <w:hyperlink w:anchor="_Toc372289239" w:history="1">
             <w:r>
               <w:rPr>
                 <w:rStyle w:val="Hyperlink"/>
@@ -407,7 +407,7 @@
                 <w:noProof/>
                 <w:webHidden/>
               </w:rPr>
-              <w:instrText xml:space="preserve"> PAGEREF _Toc370674857 \h </w:instrText>
+              <w:instrText xml:space="preserve"> PAGEREF _Toc372289239 \h </w:instrText>
             </w:r>
             <w:r>
               <w:rPr>
@@ -450,7 +450,7 @@
               <w:lang w:val="fi-FI" w:eastAsia="fi-FI"/>
             </w:rPr>
           </w:pPr>
-          <w:hyperlink w:anchor="_Toc370674858" w:history="1">
+          <w:hyperlink w:anchor="_Toc372289240" w:history="1">
             <w:r>
               <w:rPr>
                 <w:rStyle w:val="Hyperlink"/>
@@ -478,7 +478,7 @@
                 <w:noProof/>
                 <w:webHidden/>
               </w:rPr>
-              <w:instrText xml:space="preserve"> PAGEREF _Toc370674858 \h </w:instrText>
+              <w:instrText xml:space="preserve"> PAGEREF _Toc372289240 \h </w:instrText>
             </w:r>
             <w:r>
               <w:rPr>
@@ -521,7 +521,7 @@
               <w:lang w:val="fi-FI" w:eastAsia="fi-FI"/>
             </w:rPr>
           </w:pPr>
-          <w:hyperlink w:anchor="_Toc370674859" w:history="1">
+          <w:hyperlink w:anchor="_Toc372289241" w:history="1">
             <w:r>
               <w:rPr>
                 <w:rStyle w:val="Hyperlink"/>
@@ -549,7 +549,7 @@
                 <w:noProof/>
                 <w:webHidden/>
               </w:rPr>
-              <w:instrText xml:space="preserve"> PAGEREF _Toc370674859 \h </w:instrText>
+              <w:instrText xml:space="preserve"> PAGEREF _Toc372289241 \h </w:instrText>
             </w:r>
             <w:r>
               <w:rPr>
@@ -612,7 +612,7 @@
           <w:lang w:val="en-US"/>
         </w:rPr>
       </w:pPr>
-      <w:bookmarkStart w:id="1" w:name="_Toc370674854"/>
+      <w:bookmarkStart w:id="1" w:name="_Toc372289236"/>
       <w:r>
         <w:rPr>
           <w:lang w:val="en-US"/>
@@ -700,7 +700,7 @@
           <w:lang w:val="en-US"/>
         </w:rPr>
       </w:pPr>
-      <w:bookmarkStart w:id="2" w:name="_Toc370674855"/>
+      <w:bookmarkStart w:id="2" w:name="_Toc372289237"/>
       <w:r>
         <w:rPr>
           <w:lang w:val="en-US"/>
@@ -3801,7 +3801,7 @@
           <w:lang w:val="en-US"/>
         </w:rPr>
       </w:pPr>
-      <w:bookmarkStart w:id="8" w:name="_Toc370674856"/>
+      <w:bookmarkStart w:id="8" w:name="_Toc372289238"/>
       <w:r>
         <w:rPr>
           <w:lang w:val="en-US"/>
@@ -5838,7 +5838,7 @@
           <w:lang w:val="en-US"/>
         </w:rPr>
       </w:pPr>
-      <w:bookmarkStart w:id="12" w:name="_Toc370674857"/>
+      <w:bookmarkStart w:id="12" w:name="_Toc372289239"/>
       <w:r>
         <w:rPr>
           <w:lang w:val="en-US"/>
@@ -6935,7 +6935,20 @@
         <w:rPr>
           <w:lang w:val="en-US"/>
         </w:rPr>
-        <w:t xml:space="preserve">This results in the output shown in </w:t>
+        <w:t xml:space="preserve">Notice how we use an alternative notation here to define the name of the test step. We leave out the annotation parameter in which case the name of the method becomes the name of the test step. </w:t>
+      </w:r>
+      <w:proofErr w:type="gramStart"/>
+      <w:r>
+        <w:rPr>
+          <w:lang w:val="en-US"/>
+        </w:rPr>
+        <w:t>Running the generator with this model</w:t>
+      </w:r>
+      <w:r>
+        <w:rPr>
+          <w:lang w:val="en-US"/>
+        </w:rPr>
+        <w:t xml:space="preserve"> results in the output shown in </w:t>
       </w:r>
       <w:r>
         <w:rPr>
@@ -6981,6 +6994,7 @@
         </w:rPr>
         <w:t>.</w:t>
       </w:r>
+      <w:proofErr w:type="gramEnd"/>
       <w:r>
         <w:rPr>
           <w:lang w:val="en-US"/>
@@ -9098,7 +9112,43 @@
         <w:rPr>
           <w:lang w:val="en-US"/>
         </w:rPr>
-        <w:t xml:space="preserve">(“world”). The guard is associated to the step by the name attribute. If there is none, the name is parsed from the method name. For guard it is the part forward from first uppercase letter. For step it is the whole method name as is. Matching is case insensitive. </w:t>
+        <w:t>(“world”). The guard is associated to the step by the name attribute. If there is no</w:t>
+      </w:r>
+      <w:r>
+        <w:rPr>
+          <w:lang w:val="en-US"/>
+        </w:rPr>
+        <w:t xml:space="preserve"> name for the annotation</w:t>
+      </w:r>
+      <w:r>
+        <w:rPr>
+          <w:lang w:val="en-US"/>
+        </w:rPr>
+        <w:t>, the name is parsed from the method name. For guard it is the part forward from first uppercase letter. For step it is the whole method name as is</w:t>
+      </w:r>
+      <w:r>
+        <w:rPr>
+          <w:lang w:val="en-US"/>
+        </w:rPr>
+        <w:t xml:space="preserve"> as shown before</w:t>
+      </w:r>
+      <w:r>
+        <w:rPr>
+          <w:lang w:val="en-US"/>
+        </w:rPr>
+        <w:t xml:space="preserve">. Matching </w:t>
+      </w:r>
+      <w:r>
+        <w:rPr>
+          <w:lang w:val="en-US"/>
+        </w:rPr>
+        <w:t xml:space="preserve">elements by their names </w:t>
+      </w:r>
+      <w:r>
+        <w:rPr>
+          <w:lang w:val="en-US"/>
+        </w:rPr>
+        <w:t xml:space="preserve">is case insensitive. </w:t>
       </w:r>
     </w:p>
     <w:p>
@@ -12311,6 +12361,26 @@
         </w:rPr>
         <w:t xml:space="preserve"> are equal and if not, print out the last “WORLD”.</w:t>
       </w:r>
+      <w:r>
+        <w:rPr>
+          <w:lang w:val="en-US"/>
+        </w:rPr>
+        <w:t xml:space="preserve"> Or we could add a @</w:t>
+      </w:r>
+      <w:proofErr w:type="spellStart"/>
+      <w:r>
+        <w:rPr>
+          <w:lang w:val="en-US"/>
+        </w:rPr>
+        <w:t>LastStep</w:t>
+      </w:r>
+      <w:proofErr w:type="spellEnd"/>
+      <w:r>
+        <w:rPr>
+          <w:lang w:val="en-US"/>
+        </w:rPr>
+        <w:t xml:space="preserve"> with similar function.</w:t>
+      </w:r>
     </w:p>
     <w:p>
       <w:pPr>
@@ -12319,7 +12389,7 @@
           <w:lang w:val="en-US"/>
         </w:rPr>
       </w:pPr>
-      <w:bookmarkStart w:id="19" w:name="_Toc370674858"/>
+      <w:bookmarkStart w:id="19" w:name="_Toc372289240"/>
       <w:r>
         <w:rPr>
           <w:lang w:val="en-US"/>
@@ -12373,7 +12443,7 @@
           <w:lang w:val="en-US"/>
         </w:rPr>
       </w:pPr>
-      <w:bookmarkStart w:id="20" w:name="_Toc370674859"/>
+      <w:bookmarkStart w:id="20" w:name="_Toc372289241"/>
       <w:r>
         <w:rPr>
           <w:lang w:val="en-US"/>
@@ -12540,7 +12610,7 @@
           <w:rPr>
             <w:noProof/>
           </w:rPr>
-          <w:t>2</w:t>
+          <w:t>9</w:t>
         </w:r>
         <w:r>
           <w:rPr>
@@ -14413,7 +14483,7 @@
 </file>
 
 <file path=customXml/itemProps1.xml><?xml version="1.0" encoding="utf-8"?>
-<ds:datastoreItem xmlns:ds="http://schemas.openxmlformats.org/officeDocument/2006/customXml" ds:itemID="{A5A2CEF8-02C1-414C-83AA-04341E404AD6}">
+<ds:datastoreItem xmlns:ds="http://schemas.openxmlformats.org/officeDocument/2006/customXml" ds:itemID="{56E52405-2ACC-4659-9ADF-68D5F0B30125}">
   <ds:schemaRefs>
     <ds:schemaRef ds:uri="http://schemas.openxmlformats.org/officeDocument/2006/bibliography"/>
   </ds:schemaRefs>

</xml_diff>